<commit_message>
Added Schematic and PDF
</commit_message>
<xml_diff>
--- a/Micro-Design_3/DOC_DA3.docx
+++ b/Micro-Design_3/DOC_DA3.docx
@@ -396,12 +396,7 @@
               <w:pStyle w:val="NoSpacing"/>
             </w:pPr>
             <w:r>
-              <w:t>FLOW</w:t>
-            </w:r>
-            <w:bookmarkStart w:id="0" w:name="_GoBack"/>
-            <w:bookmarkEnd w:id="0"/>
-            <w:r>
-              <w:t>CHART OF C CODE</w:t>
+              <w:t>FLOWCHART OF C CODE</w:t>
             </w:r>
           </w:p>
         </w:tc>
@@ -1044,22 +1039,62 @@
       <w:r>
         <w:rPr>
           <w:rFonts w:ascii="NSimSun" w:hAnsi="NSimSun" w:cs="NSimSun"/>
+          <w:noProof/>
           <w:color w:val="008000"/>
           <w:sz w:val="19"/>
           <w:szCs w:val="19"/>
         </w:rPr>
-        <w:t>Insert initial code here</w:t>
-      </w:r>
-    </w:p>
-    <w:p>
-      <w:pPr>
-        <w:rPr>
-          <w:rFonts w:ascii="NSimSun" w:hAnsi="NSimSun" w:cs="NSimSun"/>
-          <w:color w:val="008000"/>
-          <w:sz w:val="19"/>
-          <w:szCs w:val="19"/>
-        </w:rPr>
-      </w:pPr>
+        <w:drawing>
+          <wp:inline distT="0" distB="0" distL="0" distR="0" wp14:anchorId="4D629CD5" wp14:editId="6547C891">
+            <wp:extent cx="5937250" cy="2324100"/>
+            <wp:effectExtent l="0" t="0" r="6350" b="0"/>
+            <wp:docPr id="6" name="Picture 6" descr="C:\Users\Bryan\Desktop\Micro-DA\Micro-Design_3\Images\Schematic.PNG"/>
+            <wp:cNvGraphicFramePr>
+              <a:graphicFrameLocks xmlns:a="http://schemas.openxmlformats.org/drawingml/2006/main" noChangeAspect="1"/>
+            </wp:cNvGraphicFramePr>
+            <a:graphic xmlns:a="http://schemas.openxmlformats.org/drawingml/2006/main">
+              <a:graphicData uri="http://schemas.openxmlformats.org/drawingml/2006/picture">
+                <pic:pic xmlns:pic="http://schemas.openxmlformats.org/drawingml/2006/picture">
+                  <pic:nvPicPr>
+                    <pic:cNvPr id="0" name="Picture 5" descr="C:\Users\Bryan\Desktop\Micro-DA\Micro-Design_3\Images\Schematic.PNG"/>
+                    <pic:cNvPicPr>
+                      <a:picLocks noChangeAspect="1" noChangeArrowheads="1"/>
+                    </pic:cNvPicPr>
+                  </pic:nvPicPr>
+                  <pic:blipFill>
+                    <a:blip r:embed="rId6">
+                      <a:extLst>
+                        <a:ext uri="{28A0092B-C50C-407E-A947-70E740481C1C}">
+                          <a14:useLocalDpi xmlns:a14="http://schemas.microsoft.com/office/drawing/2010/main" val="0"/>
+                        </a:ext>
+                      </a:extLst>
+                    </a:blip>
+                    <a:srcRect/>
+                    <a:stretch>
+                      <a:fillRect/>
+                    </a:stretch>
+                  </pic:blipFill>
+                  <pic:spPr bwMode="auto">
+                    <a:xfrm>
+                      <a:off x="0" y="0"/>
+                      <a:ext cx="5937250" cy="2324100"/>
+                    </a:xfrm>
+                    <a:prstGeom prst="rect">
+                      <a:avLst/>
+                    </a:prstGeom>
+                    <a:noFill/>
+                    <a:ln>
+                      <a:noFill/>
+                    </a:ln>
+                  </pic:spPr>
+                </pic:pic>
+              </a:graphicData>
+            </a:graphic>
+          </wp:inline>
+        </w:drawing>
+      </w:r>
+      <w:bookmarkStart w:id="0" w:name="_GoBack"/>
+      <w:bookmarkEnd w:id="0"/>
     </w:p>
     <w:p>
       <w:pPr>
@@ -1079,6 +1114,7 @@
           <w:b/>
           <w:sz w:val="24"/>
         </w:rPr>
+        <w:lastRenderedPageBreak/>
         <w:t>C CODE TO MEASURE THE TEMPERATURE (F)</w:t>
       </w:r>
     </w:p>
@@ -1884,7 +1920,6 @@
           <w:szCs w:val="19"/>
           <w:highlight w:val="white"/>
         </w:rPr>
-        <w:lastRenderedPageBreak/>
         <w:t>int</w:t>
       </w:r>
       <w:proofErr w:type="spellEnd"/>
@@ -6328,7 +6363,6 @@
         <w:rPr>
           <w:noProof/>
         </w:rPr>
-        <w:lastRenderedPageBreak/>
         <w:drawing>
           <wp:inline distT="0" distB="0" distL="0" distR="0" wp14:anchorId="08D3E001" wp14:editId="0FE16EAF">
             <wp:extent cx="5060950" cy="6394450"/>
@@ -6347,7 +6381,7 @@
                     </pic:cNvPicPr>
                   </pic:nvPicPr>
                   <pic:blipFill>
-                    <a:blip r:embed="rId6">
+                    <a:blip r:embed="rId7">
                       <a:extLst>
                         <a:ext uri="{28A0092B-C50C-407E-A947-70E740481C1C}">
                           <a14:useLocalDpi xmlns:a14="http://schemas.microsoft.com/office/drawing/2010/main" val="0"/>
@@ -6402,6 +6436,7 @@
           <w:b/>
           <w:sz w:val="24"/>
         </w:rPr>
+        <w:lastRenderedPageBreak/>
         <w:t>SCREENSHOTS OF DATA VISUALIZER WAVEFORM</w:t>
       </w:r>
     </w:p>
@@ -6428,7 +6463,6 @@
           <w:noProof/>
           <w:sz w:val="24"/>
         </w:rPr>
-        <w:lastRenderedPageBreak/>
         <w:drawing>
           <wp:inline distT="0" distB="0" distL="0" distR="0" wp14:anchorId="2122DC44" wp14:editId="65D662B8">
             <wp:extent cx="5930900" cy="1625600"/>
@@ -6447,7 +6481,7 @@
                     </pic:cNvPicPr>
                   </pic:nvPicPr>
                   <pic:blipFill>
-                    <a:blip r:embed="rId7">
+                    <a:blip r:embed="rId8">
                       <a:extLst>
                         <a:ext uri="{28A0092B-C50C-407E-A947-70E740481C1C}">
                           <a14:useLocalDpi xmlns:a14="http://schemas.microsoft.com/office/drawing/2010/main" val="0"/>
@@ -6589,7 +6623,7 @@
                     </pic:cNvPicPr>
                   </pic:nvPicPr>
                   <pic:blipFill>
-                    <a:blip r:embed="rId8">
+                    <a:blip r:embed="rId9">
                       <a:extLst>
                         <a:ext uri="{28A0092B-C50C-407E-A947-70E740481C1C}">
                           <a14:useLocalDpi xmlns:a14="http://schemas.microsoft.com/office/drawing/2010/main" val="0"/>
@@ -6732,7 +6766,7 @@
                     </pic:cNvPicPr>
                   </pic:nvPicPr>
                   <pic:blipFill>
-                    <a:blip r:embed="rId9">
+                    <a:blip r:embed="rId10">
                       <a:extLst>
                         <a:ext uri="{28A0092B-C50C-407E-A947-70E740481C1C}">
                           <a14:useLocalDpi xmlns:a14="http://schemas.microsoft.com/office/drawing/2010/main" val="0"/>
@@ -6858,7 +6892,7 @@
       <w:pPr>
         <w:pStyle w:val="NoSpacing"/>
       </w:pPr>
-      <w:hyperlink r:id="rId10" w:history="1">
+      <w:hyperlink r:id="rId11" w:history="1">
         <w:r>
           <w:rPr>
             <w:rStyle w:val="Hyperlink"/>

</xml_diff>